<commit_message>
Agregar Google Scholar y actualizar guia de idioma
- Link de Google Scholar en seccion Sobre mi (icono fa-google-scholar)
- Guia docx actualizada: default ahora es ingles, no espanol
- Seccion 7 en guia: proximos pasos (datos abiertos, D3.js)

Co-Authored-By: Claude Opus 4.5 <noreply@anthropic.com>
</commit_message>
<xml_diff>
--- a/guia-cambio-de-idioma.docx
+++ b/guia-cambio-de-idioma.docx
@@ -634,14 +634,14 @@
       <w:r>
         <w:t>&lt;button class="lang-toggle" id="langToggle" aria-label="Switch language"&gt;</w:t>
         <w:br/>
-        <w:t xml:space="preserve">    EN</w:t>
+        <w:t xml:space="preserve">    ES</w:t>
         <w:br/>
         <w:t>&lt;/button&gt;</w:t>
       </w:r>
     </w:p>
     <w:p>
       <w:r>
-        <w:t>Razon del texto "EN": cuando el sitio esta en espanol, el boton muestra EN para indicar "haz clic aqui para cambiar a ingles". Cuando esta en ingles, muestra ES.</w:t>
+        <w:t>Razon del texto "ES": cuando el sitio esta en ingles (el idioma por defecto), el boton muestra ES para indicar "haz clic aqui para cambiar a espanol". Cuando esta en espanol, muestra EN.</w:t>
       </w:r>
     </w:p>
     <w:p>
@@ -742,7 +742,19 @@
         <w:br/>
         <w:t>const langToggle = document.getElementById("langToggle");</w:t>
         <w:br/>
-        <w:t>let idiomaActual = localStorage.getItem("lang") || "es";</w:t>
+        <w:br/>
+        <w:t>// Limpieza unica: si el valor guardado era del default anterior, se borra</w:t>
+        <w:br/>
+        <w:t>if (!localStorage.getItem('lang_v2')) {</w:t>
+        <w:br/>
+        <w:t xml:space="preserve">    localStorage.removeItem('lang');</w:t>
+        <w:br/>
+        <w:t xml:space="preserve">    localStorage.setItem('lang_v2', 'migrado');</w:t>
+        <w:br/>
+        <w:t>}</w:t>
+        <w:br/>
+        <w:br/>
+        <w:t>let idiomaActual = localStorage.getItem("lang") || "en";</w:t>
         <w:br/>
         <w:br/>
         <w:t>// Se aplica el idioma guardado al cargar la pagina</w:t>
@@ -825,7 +837,7 @@
         <w:pStyle w:val="ListBullet2"/>
       </w:pPr>
       <w:r>
-        <w:t>localStorage.getItem("lang") || "es": busca si el visitante ya eligio un idioma antes. Si no, usa espanol por defecto.</w:t>
+        <w:t>localStorage.getItem("lang") || "en": busca si el visitante ya eligio un idioma antes. Si no, usa ingles por defecto.</w:t>
       </w:r>
     </w:p>
     <w:p>
@@ -833,7 +845,7 @@
         <w:pStyle w:val="ListBullet2"/>
       </w:pPr>
       <w:r>
-        <w:t>aplicarIdioma(idiomaActual): al cargar la pagina, aplica el idioma guardado (o espanol si es la primera visita).</w:t>
+        <w:t>aplicarIdioma(idiomaActual): al cargar la pagina, aplica el idioma guardado (o ingles si es la primera visita).</w:t>
       </w:r>
     </w:p>
     <w:p>
@@ -858,6 +870,12 @@
       </w:pPr>
       <w:r>
         <w:t>el.textContent = traducciones[clave][lang]: reemplaza el texto visible del elemento con la traduccion.</w:t>
+      </w:r>
+    </w:p>
+    <w:p>
+      <w:pPr/>
+      <w:r>
+        <w:t>Nota importante sobre la migracion (febrero 2026): el sitio originalmente usaba espanol como idioma por defecto. Se cambio a ingles para que la pagina cargue directo en ingles sin parpadeo. El bloque de "limpieza unica" (lang_v2) en el codigo borra la preferencia antigua de los visitantes que ya habian visitado el sitio, para que empiecen con el nuevo default (ingles). Este bloque se puede quitar despues de unos meses, cuando ya todos los visitantes frecuentes hayan recargado la pagina al menos una vez.</w:t>
       </w:r>
     </w:p>
     <w:p/>
@@ -1007,7 +1025,7 @@
         <w:pStyle w:val="ListBullet"/>
       </w:pPr>
       <w:r>
-        <w:t>El texto en el HTML (entre las etiquetas) es la version en espanol (es el texto por defecto mientras carga el JS).</w:t>
+        <w:t>El texto en el HTML (entre las etiquetas) es la version en ingles (es el idioma por defecto y lo primero que ve el visitante mientras carga el JS).</w:t>
       </w:r>
     </w:p>
     <w:p>
@@ -1061,15 +1079,12 @@
     <w:p/>
     <w:p>
       <w:r>
-        <w:rPr>
-          <w:b/>
-        </w:rPr>
-        <w:t>Por que el sitio parpadea en espanol antes de mostrarse en ingles?</w:t>
+        <w:t>El sitio parpadea en un idioma antes de mostrar el otro?</w:t>
       </w:r>
     </w:p>
     <w:p>
       <w:r>
-        <w:t>El HTML tiene el texto en espanol como contenido inicial. El JavaScript se ejecuta despues de que el HTML se carga, entonces por un instante se ve el texto original. Esto es normal en sitios estaticos sin servidor. Si molesta mucho, se puede ocultar el body hasta que el JS termine (agregando una clase "cargando" al body y quitandola despues de aplicarIdioma).</w:t>
+        <w:t>Esto solo pasaria si el texto del HTML esta en un idioma distinto al idioma por defecto del JavaScript. En la version actual, el HTML tiene el texto en ingles y el JS usa ingles como default, entonces no hay parpadeo. Si alguien cambia a espanol y recarga, el JS aplica espanol tan rapido que el cambio es imperceptible. Si por algun motivo se ve un flash, se puede ocultar el body hasta que el JS termine (agregando una clase "cargando" al body y quitandola despues de aplicarIdioma).</w:t>
       </w:r>
     </w:p>
     <w:p/>
@@ -1083,7 +1098,7 @@
     </w:p>
     <w:p>
       <w:r>
-        <w:t>El sitio vuelve a mostrarse en espanol (el idioma por defecto). No se pierde nada del sitio, solo la preferencia del visitante.</w:t>
+        <w:t>El sitio vuelve a mostrarse en ingles (el idioma por defecto). No se pierde nada del sitio, solo la preferencia del visitante.</w:t>
       </w:r>
     </w:p>
     <w:p/>
@@ -1125,7 +1140,7 @@
     </w:p>
     <w:p>
       <w:r>
-        <w:t>Abrir el sitio en el navegador, hacer clic en EN, y revisar que todos los textos cambien. Si algun texto sigue en espanol, falta la etiqueta data-i18n en el HTML o la entrada en el diccionario.</w:t>
+        <w:t>Abrir el sitio en el navegador. Deberia verse en ingles. Hacer clic en ES para verificar que cambia a espanol, y luego en EN para volver a ingles. Si algun texto no cambia, falta la etiqueta data-i18n en el HTML o la entrada en el diccionario.</w:t>
       </w:r>
     </w:p>
     <w:p/>
@@ -1752,7 +1767,11 @@
         </w:tc>
       </w:tr>
     </w:tbl>
-    <w:p/>
+    <w:p>
+      <w:r>
+        <w:t>nav-logo, nav-inicio, nav-temas, nav-proyectos, nav-sobre, nav-contacto, hero-sr, hero-subtitle, hero-bio, section-temas, skill-policy, skill-demographics, skill-dataviz, skill-monitoring, skill-education, desc-policy, desc-demographics, desc-dataviz, desc-monitoring, desc-education, subsection-herramientas, section-proyectos, project1-title, project1-desc, project1-link-app, project1-link-code, project2-title, project2-desc, project2-link-app, project2-link-code, tag-youth, section-sobre, about-bio, section-contacto, contact-text, contact-btn-email, footer-text, page-title, meta-description</w:t>
+      </w:r>
+    </w:p>
     <w:p>
       <w:pPr>
         <w:pStyle w:val="Heading3"/>
@@ -2319,6 +2338,172 @@
       </w:tr>
     </w:tbl>
     <w:p/>
+    <w:p>
+      <w:pPr>
+        <w:pStyle w:val="Heading1"/>
+      </w:pPr>
+      <w:r>
+        <w:t>7. Proximos pasos</w:t>
+      </w:r>
+    </w:p>
+    <w:p>
+      <w:r>
+        <w:t>Listado de lo que se planea agregar al portafolio en las proximas semanas. La idea es que cada proyecto sea diferente al anterior y todos usen datos abiertos.</w:t>
+      </w:r>
+    </w:p>
+    <w:p>
+      <w:pPr>
+        <w:pStyle w:val="Heading2"/>
+      </w:pPr>
+      <w:r>
+        <w:t>Proyectos nuevos planeados</w:t>
+      </w:r>
+    </w:p>
+    <w:p>
+      <w:pPr/>
+      <w:r>
+        <w:t>Cada proyecto nuevo debe cumplir estas condiciones:</w:t>
+      </w:r>
+    </w:p>
+    <w:p>
+      <w:pPr>
+        <w:pStyle w:val="ListBullet"/>
+      </w:pPr>
+      <w:r>
+        <w:t>Usar datos abiertos (fuentes publicas, descargables, reproducibles).</w:t>
+      </w:r>
+    </w:p>
+    <w:p>
+      <w:pPr>
+        <w:pStyle w:val="ListBullet"/>
+      </w:pPr>
+      <w:r>
+        <w:t>Ser diferente a los proyectos anteriores en enfoque o herramienta.</w:t>
+      </w:r>
+    </w:p>
+    <w:p>
+      <w:pPr>
+        <w:pStyle w:val="ListBullet"/>
+      </w:pPr>
+      <w:r>
+        <w:t>Tener version en ingles y espanol (usando el sistema de traducciones ya implementado).</w:t>
+      </w:r>
+    </w:p>
+    <w:p>
+      <w:pPr>
+        <w:pStyle w:val="ListBullet"/>
+      </w:pPr>
+      <w:r>
+        <w:t>Incluir la clave data-i18n en cada texto nuevo y su traduccion en traducciones-idioma.js.</w:t>
+      </w:r>
+    </w:p>
+    <w:p>
+      <w:pPr>
+        <w:pStyle w:val="Heading2"/>
+      </w:pPr>
+      <w:r>
+        <w:t>D3.js (pendiente)</w:t>
+      </w:r>
+    </w:p>
+    <w:p>
+      <w:r>
+        <w:t>Se planea agregar un proyecto con visualizaciones interactivas usando D3.js, despues de completar el curso con Yan Holtz. D3 permite crear graficos personalizados directamente en el navegador (mapas, redes, animaciones) que no son posibles con herramientas como Power BI o matplotlib.</w:t>
+      </w:r>
+    </w:p>
+    <w:p>
+      <w:pPr/>
+      <w:r>
+        <w:t>Para integrar D3.js al portafolio:</w:t>
+      </w:r>
+    </w:p>
+    <w:p>
+      <w:pPr>
+        <w:pStyle w:val="ListNumber"/>
+      </w:pPr>
+      <w:r>
+        <w:t>Agregar la libreria D3 al HTML: &lt;script src="https://d3js.org/d3.v7.min.js"&gt;&lt;/script&gt;.</w:t>
+      </w:r>
+    </w:p>
+    <w:p>
+      <w:pPr>
+        <w:pStyle w:val="ListNumber"/>
+      </w:pPr>
+      <w:r>
+        <w:t>Crear un &lt;div&gt; o &lt;svg&gt; donde se renderice la visualizacion.</w:t>
+      </w:r>
+    </w:p>
+    <w:p>
+      <w:pPr>
+        <w:pStyle w:val="ListNumber"/>
+      </w:pPr>
+      <w:r>
+        <w:t>Si la visualizacion tiene textos (tooltips, ejes, titulos), agregar data-i18n para que se traduzcan.</w:t>
+      </w:r>
+    </w:p>
+    <w:p>
+      <w:pPr>
+        <w:pStyle w:val="ListNumber"/>
+      </w:pPr>
+      <w:r>
+        <w:t>Usar datos abiertos como fuente (CSV, JSON de fuentes publicas).</w:t>
+      </w:r>
+    </w:p>
+    <w:p>
+      <w:pPr>
+        <w:pStyle w:val="Heading2"/>
+      </w:pPr>
+      <w:r>
+        <w:t>Checklist para cada proyecto nuevo</w:t>
+      </w:r>
+    </w:p>
+    <w:p>
+      <w:pPr>
+        <w:pStyle w:val="ListBullet"/>
+      </w:pPr>
+      <w:r>
+        <w:t>Datos: fuente abierta, enlace de descarga documentado.</w:t>
+      </w:r>
+    </w:p>
+    <w:p>
+      <w:pPr>
+        <w:pStyle w:val="ListBullet"/>
+      </w:pPr>
+      <w:r>
+        <w:t>Codigo: repositorio publico en GitHub con README.</w:t>
+      </w:r>
+    </w:p>
+    <w:p>
+      <w:pPr>
+        <w:pStyle w:val="ListBullet"/>
+      </w:pPr>
+      <w:r>
+        <w:t>Traducciones: textos en ingles y espanol (traducciones-idioma.js).</w:t>
+      </w:r>
+    </w:p>
+    <w:p>
+      <w:pPr>
+        <w:pStyle w:val="ListBullet"/>
+      </w:pPr>
+      <w:r>
+        <w:t>Preview: imagen de preview para la tarjeta del proyecto.</w:t>
+      </w:r>
+    </w:p>
+    <w:p>
+      <w:pPr>
+        <w:pStyle w:val="ListBullet"/>
+      </w:pPr>
+      <w:r>
+        <w:t>Tags: etiquetas descriptivas del proyecto (con data-i18n si necesitan traduccion).</w:t>
+      </w:r>
+    </w:p>
+    <w:p>
+      <w:pPr>
+        <w:pStyle w:val="ListBullet"/>
+      </w:pPr>
+      <w:r>
+        <w:t>Links: enlace a la app/demo y al repositorio.</w:t>
+      </w:r>
+    </w:p>
     <w:sectPr>
       <w:pgSz w:w="12240" w:h="15840"/>
       <w:pgMar w:top="1440" w:right="1800" w:bottom="1440" w:left="1800" w:header="720" w:footer="720" w:gutter="0"/>

</xml_diff>